<commit_message>
Added placeholder systemDate, a function to convert YYYY-MM-DD to Month DD, YYYY, and the variable formattedSystemDate
</commit_message>
<xml_diff>
--- a/TOTRANSLATE/UpdatedBill_08CE3691AB42327C62536CB1D0B9DDF2.docx
+++ b/TOTRANSLATE/UpdatedBill_08CE3691AB42327C62536CB1D0B9DDF2.docx
@@ -121,22 +121,6 @@
         </w:rPr>
         <w:t xml:space="preserve">Woodland Hills</w:t>
       </w:r>
-      <w:proofErr w:type="spellStart"/>
-      <w:r>
-        <w:rPr>
-          <w:rFonts w:ascii="Century Gothic"/>
-          <w:sz w:val="20"/>
-        </w:rPr>
-        <w:t/>
-      </w:r>
-      <w:proofErr w:type="spellEnd"/>
-      <w:r>
-        <w:rPr>
-          <w:rFonts w:ascii="Century Gothic"/>
-          <w:sz w:val="20"/>
-        </w:rPr>
-        <w:t/>
-      </w:r>
       <w:r>
         <w:rPr>
           <w:rFonts w:ascii="Century Gothic"/>
@@ -159,22 +143,6 @@
         </w:rPr>
         <w:t xml:space="preserve">CA</w:t>
       </w:r>
-      <w:proofErr w:type="spellStart"/>
-      <w:r>
-        <w:rPr>
-          <w:rFonts w:ascii="Century Gothic"/>
-          <w:sz w:val="20"/>
-        </w:rPr>
-        <w:t/>
-      </w:r>
-      <w:proofErr w:type="spellEnd"/>
-      <w:r>
-        <w:rPr>
-          <w:rFonts w:ascii="Century Gothic"/>
-          <w:sz w:val="20"/>
-        </w:rPr>
-        <w:t/>
-      </w:r>
       <w:r>
         <w:rPr>
           <w:rFonts w:ascii="Century Gothic"/>
@@ -190,22 +158,6 @@
         </w:rPr>
         <w:t xml:space="preserve">91365-5019</w:t>
       </w:r>
-      <w:proofErr w:type="spellStart"/>
-      <w:r>
-        <w:rPr>
-          <w:rFonts w:ascii="Century Gothic"/>
-          <w:sz w:val="20"/>
-        </w:rPr>
-        <w:t/>
-      </w:r>
-      <w:proofErr w:type="spellEnd"/>
-      <w:r>
-        <w:rPr>
-          <w:rFonts w:ascii="Century Gothic"/>
-          <w:sz w:val="20"/>
-        </w:rPr>
-        <w:t/>
-      </w:r>
     </w:p>
     <w:p>
       <w:pPr>
@@ -274,23 +226,7 @@
           <w:rFonts w:ascii="Century Gothic"/>
           <w:spacing w:val="-4"/>
         </w:rPr>
-        <w:t xml:space="preserve">Walnut Creek</w:t>
-      </w:r>
-      <w:proofErr w:type="spellStart"/>
-      <w:r>
-        <w:rPr>
-          <w:rFonts w:ascii="Century Gothic"/>
-          <w:spacing w:val="-4"/>
-        </w:rPr>
-        <w:t/>
-      </w:r>
-      <w:proofErr w:type="spellEnd"/>
-      <w:r>
-        <w:rPr>
-          <w:rFonts w:ascii="Century Gothic"/>
-          <w:spacing w:val="-4"/>
-        </w:rPr>
-        <w:t xml:space="preserve">,</w:t>
+        <w:t xml:space="preserve">Walnut Creek,</w:t>
       </w:r>
       <w:r>
         <w:rPr>
@@ -306,22 +242,6 @@
         </w:rPr>
         <w:t xml:space="preserve">CA</w:t>
       </w:r>
-      <w:proofErr w:type="spellStart"/>
-      <w:r>
-        <w:rPr>
-          <w:rFonts w:ascii="Century Gothic"/>
-          <w:spacing w:val="-4"/>
-        </w:rPr>
-        <w:t/>
-      </w:r>
-      <w:proofErr w:type="spellEnd"/>
-      <w:r>
-        <w:rPr>
-          <w:rFonts w:ascii="Century Gothic"/>
-          <w:spacing w:val="-4"/>
-        </w:rPr>
-        <w:t/>
-      </w:r>
       <w:r>
         <w:rPr>
           <w:rFonts w:ascii="Century Gothic"/>
@@ -335,22 +255,6 @@
           <w:spacing w:val="-4"/>
         </w:rPr>
         <w:t xml:space="preserve">94597</w:t>
-      </w:r>
-      <w:proofErr w:type="spellStart"/>
-      <w:r>
-        <w:rPr>
-          <w:rFonts w:ascii="Century Gothic"/>
-          <w:spacing w:val="-4"/>
-        </w:rPr>
-        <w:t/>
-      </w:r>
-      <w:proofErr w:type="spellEnd"/>
-      <w:r>
-        <w:rPr>
-          <w:rFonts w:ascii="Century Gothic"/>
-          <w:spacing w:val="-4"/>
-        </w:rPr>
-        <w:t/>
       </w:r>
     </w:p>
     <w:p>
@@ -397,6 +301,21 @@
     <w:p>
       <w:pPr>
         <w:spacing w:line="470" w:lineRule="auto"/>
+        <w:ind w:left="540" w:right="287"/>
+        <w:rPr>
+          <w:rFonts w:ascii="Century Gothic"/>
+        </w:rPr>
+      </w:pPr>
+      <w:r>
+        <w:rPr>
+          <w:rFonts w:ascii="Century Gothic"/>
+        </w:rPr>
+        <w:t xml:space="preserve">June 28, 2024</w:t>
+      </w:r>
+    </w:p>
+    <w:p>
+      <w:pPr>
+        <w:spacing w:line="470" w:lineRule="auto"/>
         <w:ind w:left="540" w:right="3653"/>
         <w:rPr>
           <w:rFonts w:ascii="Century Gothic"/>
@@ -406,21 +325,7 @@
         <w:rPr>
           <w:rFonts w:ascii="Century Gothic"/>
         </w:rPr>
-        <w:t xml:space="preserve">August 6, </w:t>
-      </w:r>
-      <w:proofErr w:type="gramStart"/>
-      <w:r>
-        <w:rPr>
-          <w:rFonts w:ascii="Century Gothic"/>
-        </w:rPr>
-        <w:t>2024</w:t>
-      </w:r>
-      <w:proofErr w:type="gramEnd"/>
-      <w:r>
-        <w:rPr>
-          <w:rFonts w:ascii="Century Gothic"/>
-        </w:rPr>
-        <w:t xml:space="preserve"> Dear</w:t>
+        <w:t>Dear</w:t>
       </w:r>
       <w:r>
         <w:rPr>
@@ -434,20 +339,6 @@
           <w:rFonts w:ascii="Century Gothic" w:hAnsi="Century Gothic"/>
         </w:rPr>
         <w:t xml:space="preserve">KIARA</w:t>
-      </w:r>
-      <w:proofErr w:type="spellStart"/>
-      <w:r>
-        <w:rPr>
-          <w:rFonts w:ascii="Century Gothic" w:hAnsi="Century Gothic"/>
-        </w:rPr>
-        <w:t/>
-      </w:r>
-      <w:proofErr w:type="spellEnd"/>
-      <w:r>
-        <w:rPr>
-          <w:rFonts w:ascii="Century Gothic" w:hAnsi="Century Gothic"/>
-        </w:rPr>
-        <w:t/>
       </w:r>
       <w:r>
         <w:rPr>
@@ -980,21 +871,7 @@
         <w:rPr>
           <w:rFonts w:ascii="Century Gothic"/>
         </w:rPr>
-        <w:t>pay, go to blueshieldca.com/</w:t>
-      </w:r>
-      <w:proofErr w:type="spellStart"/>
-      <w:r>
-        <w:rPr>
-          <w:rFonts w:ascii="Century Gothic"/>
-        </w:rPr>
-        <w:t>medicarewaystopay</w:t>
-      </w:r>
-      <w:proofErr w:type="spellEnd"/>
-      <w:r>
-        <w:rPr>
-          <w:rFonts w:ascii="Century Gothic"/>
-        </w:rPr>
-        <w:t>.</w:t>
+        <w:t>pay, go to blueshieldca.com/medicarewaystopay.</w:t>
       </w:r>
     </w:p>
     <w:p>
@@ -1271,51 +1148,19 @@
         </w:rPr>
         <w:t xml:space="preserve">KIARA</w:t>
       </w:r>
-      <w:proofErr w:type="spellStart"/>
+      <w:r>
+        <w:rPr>
+          <w:rFonts w:ascii="Century Gothic"/>
+          <w:spacing w:val="-13"/>
+        </w:rPr>
+        <w:t xml:space="preserve"> </w:t>
+      </w:r>
       <w:r>
         <w:rPr>
           <w:rFonts w:ascii="Century Gothic"/>
           <w:spacing w:val="-2"/>
         </w:rPr>
-        <w:t/>
-      </w:r>
-      <w:proofErr w:type="spellEnd"/>
-      <w:r>
-        <w:rPr>
-          <w:rFonts w:ascii="Century Gothic"/>
-          <w:spacing w:val="-2"/>
-        </w:rPr>
-        <w:t/>
-      </w:r>
-      <w:r>
-        <w:rPr>
-          <w:rFonts w:ascii="Century Gothic"/>
-          <w:spacing w:val="-13"/>
-        </w:rPr>
-        <w:t xml:space="preserve"> </w:t>
-      </w:r>
-      <w:r>
-        <w:rPr>
-          <w:rFonts w:ascii="Century Gothic"/>
-          <w:spacing w:val="-2"/>
-        </w:rPr>
         <w:t xml:space="preserve">PEREZ</w:t>
-      </w:r>
-      <w:proofErr w:type="spellStart"/>
-      <w:r>
-        <w:rPr>
-          <w:rFonts w:ascii="Century Gothic"/>
-          <w:spacing w:val="-2"/>
-        </w:rPr>
-        <w:t/>
-      </w:r>
-      <w:proofErr w:type="spellEnd"/>
-      <w:r>
-        <w:rPr>
-          <w:rFonts w:ascii="Century Gothic"/>
-          <w:spacing w:val="-2"/>
-        </w:rPr>
-        <w:t/>
       </w:r>
     </w:p>
     <w:p>
@@ -1339,20 +1184,6 @@
         </w:rPr>
         <w:t xml:space="preserve">E0001000</w:t>
       </w:r>
-      <w:proofErr w:type="spellStart"/>
-      <w:r>
-        <w:rPr>
-          <w:rFonts w:ascii="Century Gothic"/>
-        </w:rPr>
-        <w:t/>
-      </w:r>
-      <w:proofErr w:type="spellEnd"/>
-      <w:r>
-        <w:rPr>
-          <w:rFonts w:ascii="Century Gothic"/>
-        </w:rPr>
-        <w:t/>
-      </w:r>
     </w:p>
     <w:p>
       <w:pPr>
@@ -1374,20 +1205,6 @@
           <w:rFonts w:ascii="Century Gothic"/>
         </w:rPr>
         <w:t xml:space="preserve">911020143</w:t>
-      </w:r>
-      <w:proofErr w:type="spellStart"/>
-      <w:r>
-        <w:rPr>
-          <w:rFonts w:ascii="Century Gothic"/>
-        </w:rPr>
-        <w:t/>
-      </w:r>
-      <w:proofErr w:type="spellEnd"/>
-      <w:r>
-        <w:rPr>
-          <w:rFonts w:ascii="Century Gothic"/>
-        </w:rPr>
-        <w:t/>
       </w:r>
     </w:p>
     <w:p>
@@ -1485,22 +1302,6 @@
         </w:rPr>
         <w:t xml:space="preserve">E0001000911020143</w:t>
       </w:r>
-      <w:proofErr w:type="spellStart"/>
-      <w:r>
-        <w:rPr>
-          <w:rFonts w:ascii="Century Gothic"/>
-          <w:spacing w:val="-2"/>
-        </w:rPr>
-        <w:t/>
-      </w:r>
-      <w:proofErr w:type="spellEnd"/>
-      <w:r>
-        <w:rPr>
-          <w:rFonts w:ascii="Century Gothic"/>
-          <w:spacing w:val="-2"/>
-        </w:rPr>
-        <w:t/>
-      </w:r>
     </w:p>
     <w:p>
       <w:pPr>
@@ -1546,22 +1347,6 @@
           <w:spacing w:val="-2"/>
         </w:rPr>
         <w:t xml:space="preserve">241580003867</w:t>
-      </w:r>
-      <w:proofErr w:type="spellStart"/>
-      <w:r>
-        <w:rPr>
-          <w:rFonts w:ascii="Century Gothic"/>
-          <w:spacing w:val="-2"/>
-        </w:rPr>
-        <w:t/>
-      </w:r>
-      <w:proofErr w:type="spellEnd"/>
-      <w:r>
-        <w:rPr>
-          <w:rFonts w:ascii="Century Gothic"/>
-          <w:spacing w:val="-2"/>
-        </w:rPr>
-        <w:t/>
       </w:r>
     </w:p>
     <w:p>
@@ -6363,7 +6148,6 @@
         </w:rPr>
         <w:t xml:space="preserve">blueshieldca.com/ </w:t>
       </w:r>
-      <w:proofErr w:type="spellStart"/>
       <w:r>
         <w:rPr>
           <w:rFonts w:ascii="Trebuchet MS"/>
@@ -6373,7 +6157,6 @@
         </w:rPr>
         <w:t>medicarewaystopay</w:t>
       </w:r>
-      <w:proofErr w:type="spellEnd"/>
     </w:p>
     <w:p>
       <w:pPr>
@@ -8613,7 +8396,6 @@
         </w:rPr>
         <w:t xml:space="preserve"> </w:t>
       </w:r>
-      <w:proofErr w:type="gramStart"/>
       <w:r>
         <w:rPr>
           <w:color w:val="231F20"/>
@@ -8663,7 +8445,6 @@
         </w:rPr>
         <w:t>of</w:t>
       </w:r>
-      <w:proofErr w:type="gramEnd"/>
       <w:r>
         <w:rPr>
           <w:color w:val="231F20"/>
@@ -10650,31 +10431,22 @@
           <w:color w:val="231F20"/>
           <w:spacing w:val="-8"/>
         </w:rPr>
-        <w:t xml:space="preserve">in another way </w:t>
-      </w:r>
-      <w:proofErr w:type="gramStart"/>
+        <w:t>in another way on the</w:t>
+      </w:r>
+      <w:r>
+        <w:rPr>
+          <w:color w:val="231F20"/>
+          <w:spacing w:val="-10"/>
+        </w:rPr>
+        <w:t xml:space="preserve"> </w:t>
+      </w:r>
       <w:r>
         <w:rPr>
           <w:color w:val="231F20"/>
           <w:spacing w:val="-8"/>
         </w:rPr>
-        <w:t>on the</w:t>
-      </w:r>
-      <w:r>
-        <w:rPr>
-          <w:color w:val="231F20"/>
-          <w:spacing w:val="-10"/>
-        </w:rPr>
-        <w:t xml:space="preserve"> </w:t>
-      </w:r>
-      <w:r>
-        <w:rPr>
-          <w:color w:val="231F20"/>
-          <w:spacing w:val="-8"/>
-        </w:rPr>
         <w:t>basis of</w:t>
       </w:r>
-      <w:proofErr w:type="gramEnd"/>
       <w:r>
         <w:rPr>
           <w:color w:val="231F20"/>

</xml_diff>